<commit_message>
Add note on v0.1.5
</commit_message>
<xml_diff>
--- a/Translations/Turkish/Changes.docx
+++ b/Translations/Turkish/Changes.docx
@@ -1,6 +1,6 @@
 
 <file path=word/document.xml><?xml version="1.0" encoding="utf-8"?>
-<w:document xmlns:wpc="http://schemas.microsoft.com/office/word/2010/wordprocessingCanvas" xmlns:mc="http://schemas.openxmlformats.org/markup-compatibility/2006" xmlns:o="urn:schemas-microsoft-com:office:office" xmlns:r="http://schemas.openxmlformats.org/officeDocument/2006/relationships" xmlns:m="http://schemas.openxmlformats.org/officeDocument/2006/math" xmlns:v="urn:schemas-microsoft-com:vml" xmlns:wp14="http://schemas.microsoft.com/office/word/2010/wordprocessingDrawing" xmlns:wp="http://schemas.openxmlformats.org/drawingml/2006/wordprocessingDrawing" xmlns:w10="urn:schemas-microsoft-com:office:word" xmlns:w="http://schemas.openxmlformats.org/wordprocessingml/2006/main" xmlns:w14="http://schemas.microsoft.com/office/word/2010/wordml" xmlns:wpg="http://schemas.microsoft.com/office/word/2010/wordprocessingGroup" xmlns:wpi="http://schemas.microsoft.com/office/word/2010/wordprocessingInk" xmlns:wne="http://schemas.microsoft.com/office/word/2006/wordml" xmlns:wps="http://schemas.microsoft.com/office/word/2010/wordprocessingShape" mc:Ignorable="w14 wp14">
+<w:document xmlns:wpc="http://schemas.microsoft.com/office/word/2010/wordprocessingCanvas" xmlns:cx="http://schemas.microsoft.com/office/drawing/2014/chartex" xmlns:cx1="http://schemas.microsoft.com/office/drawing/2015/9/8/chartex" xmlns:cx2="http://schemas.microsoft.com/office/drawing/2015/10/21/chartex" xmlns:cx3="http://schemas.microsoft.com/office/drawing/2016/5/9/chartex" xmlns:cx4="http://schemas.microsoft.com/office/drawing/2016/5/10/chartex" xmlns:cx5="http://schemas.microsoft.com/office/drawing/2016/5/11/chartex" xmlns:cx6="http://schemas.microsoft.com/office/drawing/2016/5/12/chartex" xmlns:cx7="http://schemas.microsoft.com/office/drawing/2016/5/13/chartex" xmlns:cx8="http://schemas.microsoft.com/office/drawing/2016/5/14/chartex" xmlns:mc="http://schemas.openxmlformats.org/markup-compatibility/2006" xmlns:aink="http://schemas.microsoft.com/office/drawing/2016/ink" xmlns:am3d="http://schemas.microsoft.com/office/drawing/2017/model3d" xmlns:o="urn:schemas-microsoft-com:office:office" xmlns:r="http://schemas.openxmlformats.org/officeDocument/2006/relationships" xmlns:m="http://schemas.openxmlformats.org/officeDocument/2006/math" xmlns:v="urn:schemas-microsoft-com:vml" xmlns:wp14="http://schemas.microsoft.com/office/word/2010/wordprocessingDrawing" xmlns:wp="http://schemas.openxmlformats.org/drawingml/2006/wordprocessingDrawing" xmlns:w10="urn:schemas-microsoft-com:office:word" xmlns:w="http://schemas.openxmlformats.org/wordprocessingml/2006/main" xmlns:w14="http://schemas.microsoft.com/office/word/2010/wordml" xmlns:w15="http://schemas.microsoft.com/office/word/2012/wordml" xmlns:w16cid="http://schemas.microsoft.com/office/word/2016/wordml/cid" xmlns:w16se="http://schemas.microsoft.com/office/word/2015/wordml/symex" xmlns:wpg="http://schemas.microsoft.com/office/word/2010/wordprocessingGroup" xmlns:wpi="http://schemas.microsoft.com/office/word/2010/wordprocessingInk" xmlns:wne="http://schemas.microsoft.com/office/word/2006/wordml" xmlns:wps="http://schemas.microsoft.com/office/word/2010/wordprocessingShape" mc:Ignorable="w14 w15 w16se w16cid wp14">
   <w:body>
     <w:p>
       <w:pPr>
@@ -146,7 +146,21 @@
         <w:rPr>
           <w:rFonts w:asciiTheme="majorBidi" w:eastAsia="Arial" w:hAnsiTheme="majorBidi" w:cstheme="majorBidi"/>
         </w:rPr>
-        <w:t>Native Hawaiian or other Pacific Islander</w:t>
+        <w:t xml:space="preserve">Native Hawaiian or </w:t>
+      </w:r>
+      <w:proofErr w:type="gramStart"/>
+      <w:r>
+        <w:rPr>
+          <w:rFonts w:asciiTheme="majorBidi" w:eastAsia="Arial" w:hAnsiTheme="majorBidi" w:cstheme="majorBidi"/>
+        </w:rPr>
+        <w:t>other</w:t>
+      </w:r>
+      <w:proofErr w:type="gramEnd"/>
+      <w:r>
+        <w:rPr>
+          <w:rFonts w:asciiTheme="majorBidi" w:eastAsia="Arial" w:hAnsiTheme="majorBidi" w:cstheme="majorBidi"/>
+        </w:rPr>
+        <w:t xml:space="preserve"> Pacific Islander</w:t>
       </w:r>
     </w:p>
     <w:p>
@@ -821,19 +835,19 @@
         </w:rPr>
         <w:t>Are you able to receive meals from the sch</w:t>
       </w:r>
-      <w:commentRangeStart w:id="3"/>
+      <w:commentRangeStart w:id="2"/>
       <w:r>
         <w:rPr>
           <w:rFonts w:asciiTheme="majorBidi" w:eastAsia="Arial" w:hAnsiTheme="majorBidi" w:cstheme="majorBidi"/>
         </w:rPr>
         <w:t>ool? Y/N</w:t>
       </w:r>
-      <w:commentRangeEnd w:id="3"/>
+      <w:commentRangeEnd w:id="2"/>
       <w:r>
         <w:rPr>
           <w:rStyle w:val="CommentReference"/>
         </w:rPr>
-        <w:commentReference w:id="3"/>
+        <w:commentReference w:id="2"/>
       </w:r>
     </w:p>
     <w:p/>
@@ -876,6 +890,7 @@
           <w:tag w:val="goog_rdk_1"/>
           <w:id w:val="-834154173"/>
         </w:sdtPr>
+        <w:sdtEndPr/>
         <w:sdtContent/>
       </w:sdt>
       <w:r>
@@ -892,7 +907,7 @@
         </w:rPr>
         <w:t xml:space="preserve"> have you lost your </w:t>
       </w:r>
-      <w:commentRangeStart w:id="4"/>
+      <w:commentRangeStart w:id="3"/>
       <w:r>
         <w:rPr>
           <w:rFonts w:asciiTheme="majorBidi" w:eastAsia="Arial" w:hAnsiTheme="majorBidi" w:cstheme="majorBidi"/>
@@ -900,12 +915,12 @@
         </w:rPr>
         <w:t>job</w:t>
       </w:r>
-      <w:commentRangeEnd w:id="4"/>
+      <w:commentRangeEnd w:id="3"/>
       <w:r>
         <w:rPr>
           <w:rStyle w:val="CommentReference"/>
         </w:rPr>
-        <w:commentReference w:id="4"/>
+        <w:commentReference w:id="3"/>
       </w:r>
       <w:r>
         <w:rPr>
@@ -916,9 +931,21 @@
       </w:r>
     </w:p>
     <w:p/>
-    <w:p/>
+    <w:p>
+      <w:r>
+        <w:t xml:space="preserve">Note from Dylan Nielson: </w:t>
+      </w:r>
+      <w:proofErr w:type="gramStart"/>
+      <w:r>
+        <w:t>Additionally</w:t>
+      </w:r>
+      <w:proofErr w:type="gramEnd"/>
+      <w:r>
+        <w:t xml:space="preserve"> any questions updated on the baseline short form in v0.2 were updated in the other forms, resulting in a v0.1-0.2 blend that I am referring to as v0.1.5.</w:t>
+      </w:r>
+    </w:p>
     <w:sectPr>
-      <w:headerReference w:type="default" r:id="rId9"/>
+      <w:headerReference w:type="default" r:id="rId10"/>
       <w:pgSz w:w="11906" w:h="16838"/>
       <w:pgMar w:top="1417" w:right="1417" w:bottom="1417" w:left="1417" w:header="708" w:footer="708" w:gutter="0"/>
       <w:cols w:space="708"/>
@@ -929,7 +956,7 @@
 </file>
 
 <file path=word/comments.xml><?xml version="1.0" encoding="utf-8"?>
-<w:comments xmlns:wpc="http://schemas.microsoft.com/office/word/2010/wordprocessingCanvas" xmlns:mc="http://schemas.openxmlformats.org/markup-compatibility/2006" xmlns:o="urn:schemas-microsoft-com:office:office" xmlns:r="http://schemas.openxmlformats.org/officeDocument/2006/relationships" xmlns:m="http://schemas.openxmlformats.org/officeDocument/2006/math" xmlns:v="urn:schemas-microsoft-com:vml" xmlns:wp14="http://schemas.microsoft.com/office/word/2010/wordprocessingDrawing" xmlns:wp="http://schemas.openxmlformats.org/drawingml/2006/wordprocessingDrawing" xmlns:w10="urn:schemas-microsoft-com:office:word" xmlns:w="http://schemas.openxmlformats.org/wordprocessingml/2006/main" xmlns:w14="http://schemas.microsoft.com/office/word/2010/wordml" xmlns:wpg="http://schemas.microsoft.com/office/word/2010/wordprocessingGroup" xmlns:wpi="http://schemas.microsoft.com/office/word/2010/wordprocessingInk" xmlns:wne="http://schemas.microsoft.com/office/word/2006/wordml" xmlns:wps="http://schemas.microsoft.com/office/word/2010/wordprocessingShape" mc:Ignorable="w14 wp14">
+<w:comments xmlns:wpc="http://schemas.microsoft.com/office/word/2010/wordprocessingCanvas" xmlns:cx="http://schemas.microsoft.com/office/drawing/2014/chartex" xmlns:cx1="http://schemas.microsoft.com/office/drawing/2015/9/8/chartex" xmlns:cx2="http://schemas.microsoft.com/office/drawing/2015/10/21/chartex" xmlns:cx3="http://schemas.microsoft.com/office/drawing/2016/5/9/chartex" xmlns:cx4="http://schemas.microsoft.com/office/drawing/2016/5/10/chartex" xmlns:cx5="http://schemas.microsoft.com/office/drawing/2016/5/11/chartex" xmlns:cx6="http://schemas.microsoft.com/office/drawing/2016/5/12/chartex" xmlns:cx7="http://schemas.microsoft.com/office/drawing/2016/5/13/chartex" xmlns:cx8="http://schemas.microsoft.com/office/drawing/2016/5/14/chartex" xmlns:mc="http://schemas.openxmlformats.org/markup-compatibility/2006" xmlns:aink="http://schemas.microsoft.com/office/drawing/2016/ink" xmlns:am3d="http://schemas.microsoft.com/office/drawing/2017/model3d" xmlns:o="urn:schemas-microsoft-com:office:office" xmlns:r="http://schemas.openxmlformats.org/officeDocument/2006/relationships" xmlns:m="http://schemas.openxmlformats.org/officeDocument/2006/math" xmlns:v="urn:schemas-microsoft-com:vml" xmlns:wp14="http://schemas.microsoft.com/office/word/2010/wordprocessingDrawing" xmlns:wp="http://schemas.openxmlformats.org/drawingml/2006/wordprocessingDrawing" xmlns:w10="urn:schemas-microsoft-com:office:word" xmlns:w="http://schemas.openxmlformats.org/wordprocessingml/2006/main" xmlns:w14="http://schemas.microsoft.com/office/word/2010/wordml" xmlns:w15="http://schemas.microsoft.com/office/word/2012/wordml" xmlns:w16cid="http://schemas.microsoft.com/office/word/2016/wordml/cid" xmlns:w16se="http://schemas.microsoft.com/office/word/2015/wordml/symex" xmlns:wpg="http://schemas.microsoft.com/office/word/2010/wordprocessingGroup" xmlns:wpi="http://schemas.microsoft.com/office/word/2010/wordprocessingInk" xmlns:wne="http://schemas.microsoft.com/office/word/2006/wordml" xmlns:wps="http://schemas.microsoft.com/office/word/2010/wordprocessingShape" mc:Ignorable="w14 w15 w16se w16cid wp14">
   <w:comment w:id="0" w:author="pc" w:date="2020-04-15T12:12:00Z" w:initials="p">
     <w:p>
       <w:pPr>
@@ -942,7 +969,15 @@
         <w:annotationRef/>
       </w:r>
       <w:r>
-        <w:t>Removed from the turkish versions.</w:t>
+        <w:t xml:space="preserve">Removed from the </w:t>
+      </w:r>
+      <w:proofErr w:type="spellStart"/>
+      <w:r>
+        <w:t>turkish</w:t>
+      </w:r>
+      <w:proofErr w:type="spellEnd"/>
+      <w:r>
+        <w:t xml:space="preserve"> versions.</w:t>
       </w:r>
     </w:p>
   </w:comment>
@@ -964,18 +999,24 @@
         <w:annotationRef/>
       </w:r>
       <w:r>
-        <w:t>Removed from the turkish versions.</w:t>
+        <w:t xml:space="preserve">Removed from the </w:t>
+      </w:r>
+      <w:proofErr w:type="spellStart"/>
+      <w:r>
+        <w:t>turkish</w:t>
+      </w:r>
+      <w:proofErr w:type="spellEnd"/>
+      <w:r>
+        <w:t xml:space="preserve"> versions.</w:t>
       </w:r>
     </w:p>
     <w:p>
       <w:pPr>
         <w:pStyle w:val="CommentText"/>
       </w:pPr>
-      <w:bookmarkStart w:id="2" w:name="_GoBack"/>
-      <w:bookmarkEnd w:id="2"/>
     </w:p>
   </w:comment>
-  <w:comment w:id="3" w:author="pc" w:date="2020-04-15T12:21:00Z" w:initials="p">
+  <w:comment w:id="2" w:author="pc" w:date="2020-04-15T12:21:00Z" w:initials="p">
     <w:p>
       <w:pPr>
         <w:pStyle w:val="CommentText"/>
@@ -993,7 +1034,15 @@
         <w:annotationRef/>
       </w:r>
       <w:r>
-        <w:t>Removed from the turkish versions.</w:t>
+        <w:t xml:space="preserve">Removed from the </w:t>
+      </w:r>
+      <w:proofErr w:type="spellStart"/>
+      <w:r>
+        <w:t>turkish</w:t>
+      </w:r>
+      <w:proofErr w:type="spellEnd"/>
+      <w:r>
+        <w:t xml:space="preserve"> versions.</w:t>
       </w:r>
     </w:p>
     <w:p>
@@ -1002,7 +1051,7 @@
       </w:pPr>
     </w:p>
   </w:comment>
-  <w:comment w:id="4" w:author="pc" w:date="2020-04-15T12:23:00Z" w:initials="p">
+  <w:comment w:id="3" w:author="pc" w:date="2020-04-15T12:23:00Z" w:initials="p">
     <w:p>
       <w:pPr>
         <w:pStyle w:val="CommentText"/>
@@ -1014,10 +1063,15 @@
         <w:annotationRef/>
       </w:r>
       <w:r>
-        <w:t xml:space="preserve">Added to </w:t>
-      </w:r>
-      <w:r>
-        <w:t>the turkish versions.</w:t>
+        <w:t xml:space="preserve">Added to the </w:t>
+      </w:r>
+      <w:proofErr w:type="spellStart"/>
+      <w:r>
+        <w:t>turkish</w:t>
+      </w:r>
+      <w:proofErr w:type="spellEnd"/>
+      <w:r>
+        <w:t xml:space="preserve"> versions.</w:t>
       </w:r>
     </w:p>
     <w:p>
@@ -1029,8 +1083,26 @@
 </w:comments>
 </file>
 
+<file path=word/commentsExtended.xml><?xml version="1.0" encoding="utf-8"?>
+<w15:commentsEx xmlns:wpc="http://schemas.microsoft.com/office/word/2010/wordprocessingCanvas" xmlns:cx="http://schemas.microsoft.com/office/drawing/2014/chartex" xmlns:cx1="http://schemas.microsoft.com/office/drawing/2015/9/8/chartex" xmlns:cx2="http://schemas.microsoft.com/office/drawing/2015/10/21/chartex" xmlns:cx3="http://schemas.microsoft.com/office/drawing/2016/5/9/chartex" xmlns:cx4="http://schemas.microsoft.com/office/drawing/2016/5/10/chartex" xmlns:cx5="http://schemas.microsoft.com/office/drawing/2016/5/11/chartex" xmlns:cx6="http://schemas.microsoft.com/office/drawing/2016/5/12/chartex" xmlns:cx7="http://schemas.microsoft.com/office/drawing/2016/5/13/chartex" xmlns:cx8="http://schemas.microsoft.com/office/drawing/2016/5/14/chartex" xmlns:mc="http://schemas.openxmlformats.org/markup-compatibility/2006" xmlns:aink="http://schemas.microsoft.com/office/drawing/2016/ink" xmlns:am3d="http://schemas.microsoft.com/office/drawing/2017/model3d" xmlns:o="urn:schemas-microsoft-com:office:office" xmlns:r="http://schemas.openxmlformats.org/officeDocument/2006/relationships" xmlns:m="http://schemas.openxmlformats.org/officeDocument/2006/math" xmlns:v="urn:schemas-microsoft-com:vml" xmlns:wp14="http://schemas.microsoft.com/office/word/2010/wordprocessingDrawing" xmlns:wp="http://schemas.openxmlformats.org/drawingml/2006/wordprocessingDrawing" xmlns:w10="urn:schemas-microsoft-com:office:word" xmlns:w="http://schemas.openxmlformats.org/wordprocessingml/2006/main" xmlns:w14="http://schemas.microsoft.com/office/word/2010/wordml" xmlns:w15="http://schemas.microsoft.com/office/word/2012/wordml" xmlns:w16cid="http://schemas.microsoft.com/office/word/2016/wordml/cid" xmlns:w16se="http://schemas.microsoft.com/office/word/2015/wordml/symex" xmlns:wpg="http://schemas.microsoft.com/office/word/2010/wordprocessingGroup" xmlns:wpi="http://schemas.microsoft.com/office/word/2010/wordprocessingInk" xmlns:wne="http://schemas.microsoft.com/office/word/2006/wordml" xmlns:wps="http://schemas.microsoft.com/office/word/2010/wordprocessingShape" mc:Ignorable="w14 w15 w16se w16cid wp14">
+  <w15:commentEx w15:paraId="4BCE6EDC" w15:done="0"/>
+  <w15:commentEx w15:paraId="463EF417" w15:done="0"/>
+  <w15:commentEx w15:paraId="07BCECA5" w15:done="0"/>
+  <w15:commentEx w15:paraId="254CD860" w15:done="0"/>
+</w15:commentsEx>
+</file>
+
+<file path=word/commentsIds.xml><?xml version="1.0" encoding="utf-8"?>
+<w16cid:commentsIds xmlns:wpc="http://schemas.microsoft.com/office/word/2010/wordprocessingCanvas" xmlns:cx="http://schemas.microsoft.com/office/drawing/2014/chartex" xmlns:cx1="http://schemas.microsoft.com/office/drawing/2015/9/8/chartex" xmlns:cx2="http://schemas.microsoft.com/office/drawing/2015/10/21/chartex" xmlns:cx3="http://schemas.microsoft.com/office/drawing/2016/5/9/chartex" xmlns:cx4="http://schemas.microsoft.com/office/drawing/2016/5/10/chartex" xmlns:cx5="http://schemas.microsoft.com/office/drawing/2016/5/11/chartex" xmlns:cx6="http://schemas.microsoft.com/office/drawing/2016/5/12/chartex" xmlns:cx7="http://schemas.microsoft.com/office/drawing/2016/5/13/chartex" xmlns:cx8="http://schemas.microsoft.com/office/drawing/2016/5/14/chartex" xmlns:mc="http://schemas.openxmlformats.org/markup-compatibility/2006" xmlns:aink="http://schemas.microsoft.com/office/drawing/2016/ink" xmlns:am3d="http://schemas.microsoft.com/office/drawing/2017/model3d" xmlns:o="urn:schemas-microsoft-com:office:office" xmlns:r="http://schemas.openxmlformats.org/officeDocument/2006/relationships" xmlns:m="http://schemas.openxmlformats.org/officeDocument/2006/math" xmlns:v="urn:schemas-microsoft-com:vml" xmlns:wp14="http://schemas.microsoft.com/office/word/2010/wordprocessingDrawing" xmlns:wp="http://schemas.openxmlformats.org/drawingml/2006/wordprocessingDrawing" xmlns:w10="urn:schemas-microsoft-com:office:word" xmlns:w="http://schemas.openxmlformats.org/wordprocessingml/2006/main" xmlns:w14="http://schemas.microsoft.com/office/word/2010/wordml" xmlns:w15="http://schemas.microsoft.com/office/word/2012/wordml" xmlns:w16cid="http://schemas.microsoft.com/office/word/2016/wordml/cid" xmlns:w16se="http://schemas.microsoft.com/office/word/2015/wordml/symex" xmlns:wpg="http://schemas.microsoft.com/office/word/2010/wordprocessingGroup" xmlns:wpi="http://schemas.microsoft.com/office/word/2010/wordprocessingInk" xmlns:wne="http://schemas.microsoft.com/office/word/2006/wordml" xmlns:wps="http://schemas.microsoft.com/office/word/2010/wordprocessingShape" mc:Ignorable="w14 w15 w16se w16cid wp14">
+  <w16cid:commentId w16cid:paraId="4BCE6EDC" w16cid:durableId="22416EBC"/>
+  <w16cid:commentId w16cid:paraId="463EF417" w16cid:durableId="22416EBD"/>
+  <w16cid:commentId w16cid:paraId="07BCECA5" w16cid:durableId="22416EBE"/>
+  <w16cid:commentId w16cid:paraId="254CD860" w16cid:durableId="22416EBF"/>
+</w16cid:commentsIds>
+</file>
+
 <file path=word/endnotes.xml><?xml version="1.0" encoding="utf-8"?>
-<w:endnotes xmlns:wpc="http://schemas.microsoft.com/office/word/2010/wordprocessingCanvas" xmlns:mc="http://schemas.openxmlformats.org/markup-compatibility/2006" xmlns:o="urn:schemas-microsoft-com:office:office" xmlns:r="http://schemas.openxmlformats.org/officeDocument/2006/relationships" xmlns:m="http://schemas.openxmlformats.org/officeDocument/2006/math" xmlns:v="urn:schemas-microsoft-com:vml" xmlns:wp14="http://schemas.microsoft.com/office/word/2010/wordprocessingDrawing" xmlns:wp="http://schemas.openxmlformats.org/drawingml/2006/wordprocessingDrawing" xmlns:w10="urn:schemas-microsoft-com:office:word" xmlns:w="http://schemas.openxmlformats.org/wordprocessingml/2006/main" xmlns:w14="http://schemas.microsoft.com/office/word/2010/wordml" xmlns:wpg="http://schemas.microsoft.com/office/word/2010/wordprocessingGroup" xmlns:wpi="http://schemas.microsoft.com/office/word/2010/wordprocessingInk" xmlns:wne="http://schemas.microsoft.com/office/word/2006/wordml" xmlns:wps="http://schemas.microsoft.com/office/word/2010/wordprocessingShape" mc:Ignorable="w14 wp14">
+<w:endnotes xmlns:wpc="http://schemas.microsoft.com/office/word/2010/wordprocessingCanvas" xmlns:cx="http://schemas.microsoft.com/office/drawing/2014/chartex" xmlns:cx1="http://schemas.microsoft.com/office/drawing/2015/9/8/chartex" xmlns:cx2="http://schemas.microsoft.com/office/drawing/2015/10/21/chartex" xmlns:cx3="http://schemas.microsoft.com/office/drawing/2016/5/9/chartex" xmlns:cx4="http://schemas.microsoft.com/office/drawing/2016/5/10/chartex" xmlns:cx5="http://schemas.microsoft.com/office/drawing/2016/5/11/chartex" xmlns:cx6="http://schemas.microsoft.com/office/drawing/2016/5/12/chartex" xmlns:cx7="http://schemas.microsoft.com/office/drawing/2016/5/13/chartex" xmlns:cx8="http://schemas.microsoft.com/office/drawing/2016/5/14/chartex" xmlns:mc="http://schemas.openxmlformats.org/markup-compatibility/2006" xmlns:aink="http://schemas.microsoft.com/office/drawing/2016/ink" xmlns:am3d="http://schemas.microsoft.com/office/drawing/2017/model3d" xmlns:o="urn:schemas-microsoft-com:office:office" xmlns:r="http://schemas.openxmlformats.org/officeDocument/2006/relationships" xmlns:m="http://schemas.openxmlformats.org/officeDocument/2006/math" xmlns:v="urn:schemas-microsoft-com:vml" xmlns:wp14="http://schemas.microsoft.com/office/word/2010/wordprocessingDrawing" xmlns:wp="http://schemas.openxmlformats.org/drawingml/2006/wordprocessingDrawing" xmlns:w10="urn:schemas-microsoft-com:office:word" xmlns:w="http://schemas.openxmlformats.org/wordprocessingml/2006/main" xmlns:w14="http://schemas.microsoft.com/office/word/2010/wordml" xmlns:w15="http://schemas.microsoft.com/office/word/2012/wordml" xmlns:w16cid="http://schemas.microsoft.com/office/word/2016/wordml/cid" xmlns:w16se="http://schemas.microsoft.com/office/word/2015/wordml/symex" xmlns:wpg="http://schemas.microsoft.com/office/word/2010/wordprocessingGroup" xmlns:wpi="http://schemas.microsoft.com/office/word/2010/wordprocessingInk" xmlns:wne="http://schemas.microsoft.com/office/word/2006/wordml" xmlns:wps="http://schemas.microsoft.com/office/word/2010/wordprocessingShape" mc:Ignorable="w14 w15 w16se w16cid wp14">
   <w:endnote w:type="separator" w:id="-1">
     <w:p>
       <w:r>
@@ -1049,7 +1121,7 @@
 </file>
 
 <file path=word/footnotes.xml><?xml version="1.0" encoding="utf-8"?>
-<w:footnotes xmlns:wpc="http://schemas.microsoft.com/office/word/2010/wordprocessingCanvas" xmlns:mc="http://schemas.openxmlformats.org/markup-compatibility/2006" xmlns:o="urn:schemas-microsoft-com:office:office" xmlns:r="http://schemas.openxmlformats.org/officeDocument/2006/relationships" xmlns:m="http://schemas.openxmlformats.org/officeDocument/2006/math" xmlns:v="urn:schemas-microsoft-com:vml" xmlns:wp14="http://schemas.microsoft.com/office/word/2010/wordprocessingDrawing" xmlns:wp="http://schemas.openxmlformats.org/drawingml/2006/wordprocessingDrawing" xmlns:w10="urn:schemas-microsoft-com:office:word" xmlns:w="http://schemas.openxmlformats.org/wordprocessingml/2006/main" xmlns:w14="http://schemas.microsoft.com/office/word/2010/wordml" xmlns:wpg="http://schemas.microsoft.com/office/word/2010/wordprocessingGroup" xmlns:wpi="http://schemas.microsoft.com/office/word/2010/wordprocessingInk" xmlns:wne="http://schemas.microsoft.com/office/word/2006/wordml" xmlns:wps="http://schemas.microsoft.com/office/word/2010/wordprocessingShape" mc:Ignorable="w14 wp14">
+<w:footnotes xmlns:wpc="http://schemas.microsoft.com/office/word/2010/wordprocessingCanvas" xmlns:cx="http://schemas.microsoft.com/office/drawing/2014/chartex" xmlns:cx1="http://schemas.microsoft.com/office/drawing/2015/9/8/chartex" xmlns:cx2="http://schemas.microsoft.com/office/drawing/2015/10/21/chartex" xmlns:cx3="http://schemas.microsoft.com/office/drawing/2016/5/9/chartex" xmlns:cx4="http://schemas.microsoft.com/office/drawing/2016/5/10/chartex" xmlns:cx5="http://schemas.microsoft.com/office/drawing/2016/5/11/chartex" xmlns:cx6="http://schemas.microsoft.com/office/drawing/2016/5/12/chartex" xmlns:cx7="http://schemas.microsoft.com/office/drawing/2016/5/13/chartex" xmlns:cx8="http://schemas.microsoft.com/office/drawing/2016/5/14/chartex" xmlns:mc="http://schemas.openxmlformats.org/markup-compatibility/2006" xmlns:aink="http://schemas.microsoft.com/office/drawing/2016/ink" xmlns:am3d="http://schemas.microsoft.com/office/drawing/2017/model3d" xmlns:o="urn:schemas-microsoft-com:office:office" xmlns:r="http://schemas.openxmlformats.org/officeDocument/2006/relationships" xmlns:m="http://schemas.openxmlformats.org/officeDocument/2006/math" xmlns:v="urn:schemas-microsoft-com:vml" xmlns:wp14="http://schemas.microsoft.com/office/word/2010/wordprocessingDrawing" xmlns:wp="http://schemas.openxmlformats.org/drawingml/2006/wordprocessingDrawing" xmlns:w10="urn:schemas-microsoft-com:office:word" xmlns:w="http://schemas.openxmlformats.org/wordprocessingml/2006/main" xmlns:w14="http://schemas.microsoft.com/office/word/2010/wordml" xmlns:w15="http://schemas.microsoft.com/office/word/2012/wordml" xmlns:w16cid="http://schemas.microsoft.com/office/word/2016/wordml/cid" xmlns:w16se="http://schemas.microsoft.com/office/word/2015/wordml/symex" xmlns:wpg="http://schemas.microsoft.com/office/word/2010/wordprocessingGroup" xmlns:wpi="http://schemas.microsoft.com/office/word/2010/wordprocessingInk" xmlns:wne="http://schemas.microsoft.com/office/word/2006/wordml" xmlns:wps="http://schemas.microsoft.com/office/word/2010/wordprocessingShape" mc:Ignorable="w14 w15 w16se w16cid wp14">
   <w:footnote w:type="separator" w:id="-1">
     <w:p>
       <w:r>
@@ -1068,7 +1140,7 @@
 </file>
 
 <file path=word/header1.xml><?xml version="1.0" encoding="utf-8"?>
-<w:hdr xmlns:wpc="http://schemas.microsoft.com/office/word/2010/wordprocessingCanvas" xmlns:mc="http://schemas.openxmlformats.org/markup-compatibility/2006" xmlns:o="urn:schemas-microsoft-com:office:office" xmlns:r="http://schemas.openxmlformats.org/officeDocument/2006/relationships" xmlns:m="http://schemas.openxmlformats.org/officeDocument/2006/math" xmlns:v="urn:schemas-microsoft-com:vml" xmlns:wp14="http://schemas.microsoft.com/office/word/2010/wordprocessingDrawing" xmlns:wp="http://schemas.openxmlformats.org/drawingml/2006/wordprocessingDrawing" xmlns:w10="urn:schemas-microsoft-com:office:word" xmlns:w="http://schemas.openxmlformats.org/wordprocessingml/2006/main" xmlns:w14="http://schemas.microsoft.com/office/word/2010/wordml" xmlns:wpg="http://schemas.microsoft.com/office/word/2010/wordprocessingGroup" xmlns:wpi="http://schemas.microsoft.com/office/word/2010/wordprocessingInk" xmlns:wne="http://schemas.microsoft.com/office/word/2006/wordml" xmlns:wps="http://schemas.microsoft.com/office/word/2010/wordprocessingShape" mc:Ignorable="w14 wp14">
+<w:hdr xmlns:wpc="http://schemas.microsoft.com/office/word/2010/wordprocessingCanvas" xmlns:cx="http://schemas.microsoft.com/office/drawing/2014/chartex" xmlns:cx1="http://schemas.microsoft.com/office/drawing/2015/9/8/chartex" xmlns:cx2="http://schemas.microsoft.com/office/drawing/2015/10/21/chartex" xmlns:cx3="http://schemas.microsoft.com/office/drawing/2016/5/9/chartex" xmlns:cx4="http://schemas.microsoft.com/office/drawing/2016/5/10/chartex" xmlns:cx5="http://schemas.microsoft.com/office/drawing/2016/5/11/chartex" xmlns:cx6="http://schemas.microsoft.com/office/drawing/2016/5/12/chartex" xmlns:cx7="http://schemas.microsoft.com/office/drawing/2016/5/13/chartex" xmlns:cx8="http://schemas.microsoft.com/office/drawing/2016/5/14/chartex" xmlns:mc="http://schemas.openxmlformats.org/markup-compatibility/2006" xmlns:aink="http://schemas.microsoft.com/office/drawing/2016/ink" xmlns:am3d="http://schemas.microsoft.com/office/drawing/2017/model3d" xmlns:o="urn:schemas-microsoft-com:office:office" xmlns:r="http://schemas.openxmlformats.org/officeDocument/2006/relationships" xmlns:m="http://schemas.openxmlformats.org/officeDocument/2006/math" xmlns:v="urn:schemas-microsoft-com:vml" xmlns:wp14="http://schemas.microsoft.com/office/word/2010/wordprocessingDrawing" xmlns:wp="http://schemas.openxmlformats.org/drawingml/2006/wordprocessingDrawing" xmlns:w10="urn:schemas-microsoft-com:office:word" xmlns:w="http://schemas.openxmlformats.org/wordprocessingml/2006/main" xmlns:w14="http://schemas.microsoft.com/office/word/2010/wordml" xmlns:w15="http://schemas.microsoft.com/office/word/2012/wordml" xmlns:w16cid="http://schemas.microsoft.com/office/word/2016/wordml/cid" xmlns:w16se="http://schemas.microsoft.com/office/word/2015/wordml/symex" xmlns:wpg="http://schemas.microsoft.com/office/word/2010/wordprocessingGroup" xmlns:wpi="http://schemas.microsoft.com/office/word/2010/wordprocessingInk" xmlns:wne="http://schemas.microsoft.com/office/word/2006/wordml" xmlns:wps="http://schemas.microsoft.com/office/word/2010/wordprocessingShape" mc:Ignorable="w14 w15 w16se w16cid wp14">
   <w:p>
     <w:pPr>
       <w:pStyle w:val="Header"/>
@@ -1101,7 +1173,16 @@
         <w:bCs/>
         <w:lang w:val="tr-TR"/>
       </w:rPr>
-      <w:t>: PINAR ACET</w:t>
+      <w:t xml:space="preserve">: PINAR </w:t>
+    </w:r>
+    <w:proofErr w:type="gramStart"/>
+    <w:r>
+      <w:rPr>
+        <w:b/>
+        <w:bCs/>
+        <w:lang w:val="tr-TR"/>
+      </w:rPr>
+      <w:t>ACET</w:t>
     </w:r>
     <w:r>
       <w:rPr>
@@ -1109,7 +1190,16 @@
         <w:bCs/>
         <w:lang w:val="tr-TR"/>
       </w:rPr>
-      <w:t xml:space="preserve"> - SERIFE LEMAN RUNYUN</w:t>
+      <w:t xml:space="preserve"> -</w:t>
+    </w:r>
+    <w:proofErr w:type="gramEnd"/>
+    <w:r>
+      <w:rPr>
+        <w:b/>
+        <w:bCs/>
+        <w:lang w:val="tr-TR"/>
+      </w:rPr>
+      <w:t xml:space="preserve"> SERIFE LEMAN RUNYUN</w:t>
     </w:r>
   </w:p>
   <w:p>
@@ -1121,8 +1211,8 @@
 </file>
 
 <file path=word/numbering.xml><?xml version="1.0" encoding="utf-8"?>
-<w:numbering xmlns:wpc="http://schemas.microsoft.com/office/word/2010/wordprocessingCanvas" xmlns:mc="http://schemas.openxmlformats.org/markup-compatibility/2006" xmlns:o="urn:schemas-microsoft-com:office:office" xmlns:r="http://schemas.openxmlformats.org/officeDocument/2006/relationships" xmlns:m="http://schemas.openxmlformats.org/officeDocument/2006/math" xmlns:v="urn:schemas-microsoft-com:vml" xmlns:wp14="http://schemas.microsoft.com/office/word/2010/wordprocessingDrawing" xmlns:wp="http://schemas.openxmlformats.org/drawingml/2006/wordprocessingDrawing" xmlns:w10="urn:schemas-microsoft-com:office:word" xmlns:w="http://schemas.openxmlformats.org/wordprocessingml/2006/main" xmlns:w14="http://schemas.microsoft.com/office/word/2010/wordml" xmlns:wpg="http://schemas.microsoft.com/office/word/2010/wordprocessingGroup" xmlns:wpi="http://schemas.microsoft.com/office/word/2010/wordprocessingInk" xmlns:wne="http://schemas.microsoft.com/office/word/2006/wordml" xmlns:wps="http://schemas.microsoft.com/office/word/2010/wordprocessingShape" mc:Ignorable="w14 wp14">
-  <w:abstractNum w:abstractNumId="0">
+<w:numbering xmlns:wpc="http://schemas.microsoft.com/office/word/2010/wordprocessingCanvas" xmlns:cx="http://schemas.microsoft.com/office/drawing/2014/chartex" xmlns:cx1="http://schemas.microsoft.com/office/drawing/2015/9/8/chartex" xmlns:cx2="http://schemas.microsoft.com/office/drawing/2015/10/21/chartex" xmlns:cx3="http://schemas.microsoft.com/office/drawing/2016/5/9/chartex" xmlns:cx4="http://schemas.microsoft.com/office/drawing/2016/5/10/chartex" xmlns:cx5="http://schemas.microsoft.com/office/drawing/2016/5/11/chartex" xmlns:cx6="http://schemas.microsoft.com/office/drawing/2016/5/12/chartex" xmlns:cx7="http://schemas.microsoft.com/office/drawing/2016/5/13/chartex" xmlns:cx8="http://schemas.microsoft.com/office/drawing/2016/5/14/chartex" xmlns:mc="http://schemas.openxmlformats.org/markup-compatibility/2006" xmlns:aink="http://schemas.microsoft.com/office/drawing/2016/ink" xmlns:am3d="http://schemas.microsoft.com/office/drawing/2017/model3d" xmlns:o="urn:schemas-microsoft-com:office:office" xmlns:r="http://schemas.openxmlformats.org/officeDocument/2006/relationships" xmlns:m="http://schemas.openxmlformats.org/officeDocument/2006/math" xmlns:v="urn:schemas-microsoft-com:vml" xmlns:wp14="http://schemas.microsoft.com/office/word/2010/wordprocessingDrawing" xmlns:wp="http://schemas.openxmlformats.org/drawingml/2006/wordprocessingDrawing" xmlns:w10="urn:schemas-microsoft-com:office:word" xmlns:w="http://schemas.openxmlformats.org/wordprocessingml/2006/main" xmlns:w14="http://schemas.microsoft.com/office/word/2010/wordml" xmlns:w15="http://schemas.microsoft.com/office/word/2012/wordml" xmlns:w16cid="http://schemas.microsoft.com/office/word/2016/wordml/cid" xmlns:w16se="http://schemas.microsoft.com/office/word/2015/wordml/symex" xmlns:wpg="http://schemas.microsoft.com/office/word/2010/wordprocessingGroup" xmlns:wpi="http://schemas.microsoft.com/office/word/2010/wordprocessingInk" xmlns:wne="http://schemas.microsoft.com/office/word/2006/wordml" xmlns:wps="http://schemas.microsoft.com/office/word/2010/wordprocessingShape" mc:Ignorable="w14 w15 w16se w16cid wp14">
+  <w:abstractNum w:abstractNumId="0" w15:restartNumberingAfterBreak="0">
     <w:nsid w:val="263E50C0"/>
     <w:multiLevelType w:val="multilevel"/>
     <w:tmpl w:val="32FEC2AC"/>
@@ -1212,7 +1302,7 @@
       </w:pPr>
     </w:lvl>
   </w:abstractNum>
-  <w:abstractNum w:abstractNumId="1">
+  <w:abstractNum w:abstractNumId="1" w15:restartNumberingAfterBreak="0">
     <w:nsid w:val="48937069"/>
     <w:multiLevelType w:val="hybridMultilevel"/>
     <w:tmpl w:val="6186B770"/>
@@ -1335,7 +1425,7 @@
 </file>
 
 <file path=word/styles.xml><?xml version="1.0" encoding="utf-8"?>
-<w:styles xmlns:mc="http://schemas.openxmlformats.org/markup-compatibility/2006" xmlns:r="http://schemas.openxmlformats.org/officeDocument/2006/relationships" xmlns:w="http://schemas.openxmlformats.org/wordprocessingml/2006/main" xmlns:w14="http://schemas.microsoft.com/office/word/2010/wordml" mc:Ignorable="w14">
+<w:styles xmlns:mc="http://schemas.openxmlformats.org/markup-compatibility/2006" xmlns:r="http://schemas.openxmlformats.org/officeDocument/2006/relationships" xmlns:w="http://schemas.openxmlformats.org/wordprocessingml/2006/main" xmlns:w14="http://schemas.microsoft.com/office/word/2010/wordml" xmlns:w15="http://schemas.microsoft.com/office/word/2012/wordml" xmlns:w16cid="http://schemas.microsoft.com/office/word/2016/wordml/cid" xmlns:w16se="http://schemas.microsoft.com/office/word/2015/wordml/symex" mc:Ignorable="w14 w15 w16se w16cid">
   <w:docDefaults>
     <w:rPrDefault>
       <w:rPr>
@@ -1345,7 +1435,7 @@
     </w:rPrDefault>
     <w:pPrDefault/>
   </w:docDefaults>
-  <w:latentStyles w:defLockedState="0" w:defUIPriority="0" w:defSemiHidden="0" w:defUnhideWhenUsed="0" w:defQFormat="0" w:count="267">
+  <w:latentStyles w:defLockedState="0" w:defUIPriority="0" w:defSemiHidden="0" w:defUnhideWhenUsed="0" w:defQFormat="0" w:count="376">
     <w:lsdException w:name="Normal" w:qFormat="1"/>
     <w:lsdException w:name="heading 1" w:qFormat="1"/>
     <w:lsdException w:name="heading 2" w:semiHidden="1" w:unhideWhenUsed="1" w:qFormat="1"/>
@@ -1356,14 +1446,140 @@
     <w:lsdException w:name="heading 7" w:semiHidden="1" w:unhideWhenUsed="1" w:qFormat="1"/>
     <w:lsdException w:name="heading 8" w:semiHidden="1" w:unhideWhenUsed="1" w:qFormat="1"/>
     <w:lsdException w:name="heading 9" w:semiHidden="1" w:unhideWhenUsed="1" w:qFormat="1"/>
-    <w:lsdException w:name="annotation text" w:uiPriority="99"/>
-    <w:lsdException w:name="header" w:uiPriority="99"/>
+    <w:lsdException w:name="index 1" w:semiHidden="1" w:unhideWhenUsed="1"/>
+    <w:lsdException w:name="index 2" w:semiHidden="1" w:unhideWhenUsed="1"/>
+    <w:lsdException w:name="index 3" w:semiHidden="1" w:unhideWhenUsed="1"/>
+    <w:lsdException w:name="index 4" w:semiHidden="1" w:unhideWhenUsed="1"/>
+    <w:lsdException w:name="index 5" w:semiHidden="1" w:unhideWhenUsed="1"/>
+    <w:lsdException w:name="index 6" w:semiHidden="1" w:unhideWhenUsed="1"/>
+    <w:lsdException w:name="index 7" w:semiHidden="1" w:unhideWhenUsed="1"/>
+    <w:lsdException w:name="index 8" w:semiHidden="1" w:unhideWhenUsed="1"/>
+    <w:lsdException w:name="index 9" w:semiHidden="1" w:unhideWhenUsed="1"/>
+    <w:lsdException w:name="toc 1" w:semiHidden="1" w:unhideWhenUsed="1"/>
+    <w:lsdException w:name="toc 2" w:semiHidden="1" w:unhideWhenUsed="1"/>
+    <w:lsdException w:name="toc 3" w:semiHidden="1" w:unhideWhenUsed="1"/>
+    <w:lsdException w:name="toc 4" w:semiHidden="1" w:unhideWhenUsed="1"/>
+    <w:lsdException w:name="toc 5" w:semiHidden="1" w:unhideWhenUsed="1"/>
+    <w:lsdException w:name="toc 6" w:semiHidden="1" w:unhideWhenUsed="1"/>
+    <w:lsdException w:name="toc 7" w:semiHidden="1" w:unhideWhenUsed="1"/>
+    <w:lsdException w:name="toc 8" w:semiHidden="1" w:unhideWhenUsed="1"/>
+    <w:lsdException w:name="toc 9" w:semiHidden="1" w:unhideWhenUsed="1"/>
+    <w:lsdException w:name="Normal Indent" w:semiHidden="1" w:unhideWhenUsed="1"/>
+    <w:lsdException w:name="footnote text" w:semiHidden="1" w:unhideWhenUsed="1"/>
+    <w:lsdException w:name="annotation text" w:semiHidden="1" w:uiPriority="99" w:unhideWhenUsed="1"/>
+    <w:lsdException w:name="header" w:semiHidden="1" w:uiPriority="99" w:unhideWhenUsed="1"/>
+    <w:lsdException w:name="footer" w:semiHidden="1" w:unhideWhenUsed="1"/>
+    <w:lsdException w:name="index heading" w:semiHidden="1" w:unhideWhenUsed="1"/>
     <w:lsdException w:name="caption" w:semiHidden="1" w:unhideWhenUsed="1" w:qFormat="1"/>
-    <w:lsdException w:name="annotation reference" w:uiPriority="99"/>
+    <w:lsdException w:name="table of figures" w:semiHidden="1" w:unhideWhenUsed="1"/>
+    <w:lsdException w:name="envelope address" w:semiHidden="1" w:unhideWhenUsed="1"/>
+    <w:lsdException w:name="envelope return" w:semiHidden="1" w:unhideWhenUsed="1"/>
+    <w:lsdException w:name="footnote reference" w:semiHidden="1" w:unhideWhenUsed="1"/>
+    <w:lsdException w:name="annotation reference" w:semiHidden="1" w:uiPriority="99" w:unhideWhenUsed="1"/>
+    <w:lsdException w:name="line number" w:semiHidden="1" w:unhideWhenUsed="1"/>
+    <w:lsdException w:name="page number" w:semiHidden="1" w:unhideWhenUsed="1"/>
+    <w:lsdException w:name="endnote reference" w:semiHidden="1" w:unhideWhenUsed="1"/>
+    <w:lsdException w:name="endnote text" w:semiHidden="1" w:unhideWhenUsed="1"/>
+    <w:lsdException w:name="macro" w:semiHidden="1" w:unhideWhenUsed="1"/>
+    <w:lsdException w:name="toa heading" w:semiHidden="1" w:unhideWhenUsed="1"/>
+    <w:lsdException w:name="List Number" w:semiHidden="1" w:unhideWhenUsed="1"/>
+    <w:lsdException w:name="List 2" w:semiHidden="1" w:unhideWhenUsed="1"/>
+    <w:lsdException w:name="List 3" w:semiHidden="1" w:unhideWhenUsed="1"/>
+    <w:lsdException w:name="List 4" w:semiHidden="1" w:unhideWhenUsed="1"/>
+    <w:lsdException w:name="List 5" w:semiHidden="1" w:unhideWhenUsed="1"/>
+    <w:lsdException w:name="List Bullet 2" w:semiHidden="1" w:unhideWhenUsed="1"/>
+    <w:lsdException w:name="List Bullet 3" w:semiHidden="1" w:unhideWhenUsed="1"/>
+    <w:lsdException w:name="List Bullet 4" w:semiHidden="1" w:unhideWhenUsed="1"/>
+    <w:lsdException w:name="List Bullet 5" w:semiHidden="1" w:unhideWhenUsed="1"/>
+    <w:lsdException w:name="List Number 2" w:semiHidden="1" w:unhideWhenUsed="1"/>
+    <w:lsdException w:name="List Number 3" w:semiHidden="1" w:unhideWhenUsed="1"/>
+    <w:lsdException w:name="List Number 4" w:semiHidden="1" w:unhideWhenUsed="1"/>
+    <w:lsdException w:name="List Number 5" w:semiHidden="1" w:unhideWhenUsed="1"/>
     <w:lsdException w:name="Title" w:qFormat="1"/>
+    <w:lsdException w:name="Closing" w:semiHidden="1" w:unhideWhenUsed="1"/>
+    <w:lsdException w:name="Signature" w:semiHidden="1" w:unhideWhenUsed="1"/>
+    <w:lsdException w:name="Default Paragraph Font" w:semiHidden="1" w:unhideWhenUsed="1"/>
+    <w:lsdException w:name="Body Text" w:semiHidden="1" w:unhideWhenUsed="1"/>
+    <w:lsdException w:name="Body Text Indent" w:semiHidden="1" w:unhideWhenUsed="1"/>
+    <w:lsdException w:name="List Continue" w:semiHidden="1" w:unhideWhenUsed="1"/>
+    <w:lsdException w:name="Message Header" w:semiHidden="1" w:unhideWhenUsed="1"/>
     <w:lsdException w:name="Subtitle" w:qFormat="1"/>
+    <w:lsdException w:name="Salutation" w:semiHidden="1" w:unhideWhenUsed="1"/>
+    <w:lsdException w:name="Date" w:semiHidden="1" w:unhideWhenUsed="1"/>
+    <w:lsdException w:name="Body Text First Indent" w:semiHidden="1" w:unhideWhenUsed="1"/>
+    <w:lsdException w:name="Body Text First Indent 2" w:semiHidden="1" w:unhideWhenUsed="1"/>
+    <w:lsdException w:name="Note Heading" w:semiHidden="1" w:unhideWhenUsed="1"/>
+    <w:lsdException w:name="Body Text 2" w:semiHidden="1" w:unhideWhenUsed="1"/>
+    <w:lsdException w:name="Body Text 3" w:semiHidden="1" w:unhideWhenUsed="1"/>
+    <w:lsdException w:name="Body Text Indent 2" w:semiHidden="1" w:unhideWhenUsed="1"/>
+    <w:lsdException w:name="Body Text Indent 3" w:semiHidden="1" w:unhideWhenUsed="1"/>
+    <w:lsdException w:name="Block Text" w:semiHidden="1" w:unhideWhenUsed="1"/>
+    <w:lsdException w:name="Hyperlink" w:semiHidden="1" w:unhideWhenUsed="1"/>
+    <w:lsdException w:name="FollowedHyperlink" w:semiHidden="1" w:unhideWhenUsed="1"/>
     <w:lsdException w:name="Strong" w:qFormat="1"/>
     <w:lsdException w:name="Emphasis" w:qFormat="1"/>
+    <w:lsdException w:name="Document Map" w:semiHidden="1" w:unhideWhenUsed="1"/>
+    <w:lsdException w:name="Plain Text" w:semiHidden="1" w:unhideWhenUsed="1"/>
+    <w:lsdException w:name="E-mail Signature" w:semiHidden="1" w:unhideWhenUsed="1"/>
+    <w:lsdException w:name="HTML Top of Form" w:semiHidden="1" w:unhideWhenUsed="1"/>
+    <w:lsdException w:name="HTML Bottom of Form" w:semiHidden="1" w:unhideWhenUsed="1"/>
+    <w:lsdException w:name="Normal (Web)" w:semiHidden="1" w:unhideWhenUsed="1"/>
+    <w:lsdException w:name="HTML Acronym" w:semiHidden="1" w:unhideWhenUsed="1"/>
+    <w:lsdException w:name="HTML Address" w:semiHidden="1" w:unhideWhenUsed="1"/>
+    <w:lsdException w:name="HTML Cite" w:semiHidden="1" w:unhideWhenUsed="1"/>
+    <w:lsdException w:name="HTML Code" w:semiHidden="1" w:unhideWhenUsed="1"/>
+    <w:lsdException w:name="HTML Definition" w:semiHidden="1" w:unhideWhenUsed="1"/>
+    <w:lsdException w:name="HTML Keyboard" w:semiHidden="1" w:unhideWhenUsed="1"/>
+    <w:lsdException w:name="HTML Preformatted" w:semiHidden="1" w:unhideWhenUsed="1"/>
+    <w:lsdException w:name="HTML Sample" w:semiHidden="1" w:unhideWhenUsed="1"/>
+    <w:lsdException w:name="HTML Typewriter" w:semiHidden="1" w:unhideWhenUsed="1"/>
+    <w:lsdException w:name="HTML Variable" w:semiHidden="1" w:unhideWhenUsed="1"/>
+    <w:lsdException w:name="Normal Table" w:semiHidden="1" w:unhideWhenUsed="1"/>
+    <w:lsdException w:name="annotation subject" w:semiHidden="1" w:unhideWhenUsed="1"/>
+    <w:lsdException w:name="No List" w:semiHidden="1" w:unhideWhenUsed="1"/>
+    <w:lsdException w:name="Outline List 1" w:semiHidden="1" w:unhideWhenUsed="1"/>
+    <w:lsdException w:name="Outline List 2" w:semiHidden="1" w:unhideWhenUsed="1"/>
+    <w:lsdException w:name="Outline List 3" w:semiHidden="1" w:unhideWhenUsed="1"/>
+    <w:lsdException w:name="Table Simple 1" w:semiHidden="1" w:unhideWhenUsed="1"/>
+    <w:lsdException w:name="Table Simple 2" w:semiHidden="1" w:unhideWhenUsed="1"/>
+    <w:lsdException w:name="Table Simple 3" w:semiHidden="1" w:unhideWhenUsed="1"/>
+    <w:lsdException w:name="Table Classic 1" w:semiHidden="1" w:unhideWhenUsed="1"/>
+    <w:lsdException w:name="Table Classic 2" w:semiHidden="1" w:unhideWhenUsed="1"/>
+    <w:lsdException w:name="Table Classic 3" w:semiHidden="1" w:unhideWhenUsed="1"/>
+    <w:lsdException w:name="Table Classic 4" w:semiHidden="1" w:unhideWhenUsed="1"/>
+    <w:lsdException w:name="Table Colorful 1" w:semiHidden="1" w:unhideWhenUsed="1"/>
+    <w:lsdException w:name="Table Colorful 2" w:semiHidden="1" w:unhideWhenUsed="1"/>
+    <w:lsdException w:name="Table Colorful 3" w:semiHidden="1" w:unhideWhenUsed="1"/>
+    <w:lsdException w:name="Table Columns 1" w:semiHidden="1" w:unhideWhenUsed="1"/>
+    <w:lsdException w:name="Table Columns 2" w:semiHidden="1" w:unhideWhenUsed="1"/>
+    <w:lsdException w:name="Table Columns 3" w:semiHidden="1" w:unhideWhenUsed="1"/>
+    <w:lsdException w:name="Table Columns 4" w:semiHidden="1" w:unhideWhenUsed="1"/>
+    <w:lsdException w:name="Table Columns 5" w:semiHidden="1" w:unhideWhenUsed="1"/>
+    <w:lsdException w:name="Table Grid 1" w:semiHidden="1" w:unhideWhenUsed="1"/>
+    <w:lsdException w:name="Table Grid 2" w:semiHidden="1" w:unhideWhenUsed="1"/>
+    <w:lsdException w:name="Table Grid 3" w:semiHidden="1" w:unhideWhenUsed="1"/>
+    <w:lsdException w:name="Table Grid 4" w:semiHidden="1" w:unhideWhenUsed="1"/>
+    <w:lsdException w:name="Table Grid 5" w:semiHidden="1" w:unhideWhenUsed="1"/>
+    <w:lsdException w:name="Table Grid 6" w:semiHidden="1" w:unhideWhenUsed="1"/>
+    <w:lsdException w:name="Table Grid 7" w:semiHidden="1" w:unhideWhenUsed="1"/>
+    <w:lsdException w:name="Table Grid 8" w:semiHidden="1" w:unhideWhenUsed="1"/>
+    <w:lsdException w:name="Table List 1" w:semiHidden="1" w:unhideWhenUsed="1"/>
+    <w:lsdException w:name="Table List 2" w:semiHidden="1" w:unhideWhenUsed="1"/>
+    <w:lsdException w:name="Table List 3" w:semiHidden="1" w:unhideWhenUsed="1"/>
+    <w:lsdException w:name="Table List 4" w:semiHidden="1" w:unhideWhenUsed="1"/>
+    <w:lsdException w:name="Table List 5" w:semiHidden="1" w:unhideWhenUsed="1"/>
+    <w:lsdException w:name="Table List 6" w:semiHidden="1" w:unhideWhenUsed="1"/>
+    <w:lsdException w:name="Table List 7" w:semiHidden="1" w:unhideWhenUsed="1"/>
+    <w:lsdException w:name="Table List 8" w:semiHidden="1" w:unhideWhenUsed="1"/>
+    <w:lsdException w:name="Table 3D effects 1" w:semiHidden="1" w:unhideWhenUsed="1"/>
+    <w:lsdException w:name="Table 3D effects 2" w:semiHidden="1" w:unhideWhenUsed="1"/>
+    <w:lsdException w:name="Table 3D effects 3" w:semiHidden="1" w:unhideWhenUsed="1"/>
+    <w:lsdException w:name="Table Contemporary" w:semiHidden="1" w:unhideWhenUsed="1"/>
+    <w:lsdException w:name="Table Elegant" w:semiHidden="1" w:unhideWhenUsed="1"/>
+    <w:lsdException w:name="Table Professional" w:semiHidden="1" w:unhideWhenUsed="1"/>
+    <w:lsdException w:name="Table Subtle 1" w:semiHidden="1" w:unhideWhenUsed="1"/>
+    <w:lsdException w:name="Table Subtle 2" w:semiHidden="1" w:unhideWhenUsed="1"/>
+    <w:lsdException w:name="Table Web 1" w:semiHidden="1" w:unhideWhenUsed="1"/>
     <w:lsdException w:name="Placeholder Text" w:semiHidden="1" w:uiPriority="99"/>
     <w:lsdException w:name="No Spacing" w:uiPriority="1" w:qFormat="1"/>
     <w:lsdException w:name="Light Shading" w:uiPriority="60"/>
@@ -1475,328 +1691,115 @@
     <w:lsdException w:name="Book Title" w:uiPriority="33" w:qFormat="1"/>
     <w:lsdException w:name="Bibliography" w:semiHidden="1" w:uiPriority="37" w:unhideWhenUsed="1"/>
     <w:lsdException w:name="TOC Heading" w:semiHidden="1" w:uiPriority="39" w:unhideWhenUsed="1" w:qFormat="1"/>
-  </w:latentStyles>
-  <w:style w:type="paragraph" w:default="1" w:styleId="Normal">
-    <w:name w:val="Normal"/>
-    <w:qFormat/>
-    <w:rsid w:val="001E0182"/>
-    <w:rPr>
-      <w:rFonts w:ascii="Calibri" w:eastAsia="Calibri" w:hAnsi="Calibri" w:cs="Calibri"/>
-      <w:sz w:val="24"/>
-      <w:szCs w:val="24"/>
-      <w:lang w:val="en-US" w:eastAsia="en-US"/>
-    </w:rPr>
-  </w:style>
-  <w:style w:type="character" w:default="1" w:styleId="DefaultParagraphFont">
-    <w:name w:val="Default Paragraph Font"/>
-    <w:uiPriority w:val="1"/>
-    <w:semiHidden/>
-    <w:unhideWhenUsed/>
-  </w:style>
-  <w:style w:type="table" w:default="1" w:styleId="TableNormal">
-    <w:name w:val="Normal Table"/>
-    <w:uiPriority w:val="99"/>
-    <w:semiHidden/>
-    <w:unhideWhenUsed/>
-    <w:tblPr>
-      <w:tblInd w:w="0" w:type="dxa"/>
-      <w:tblCellMar>
-        <w:top w:w="0" w:type="dxa"/>
-        <w:left w:w="108" w:type="dxa"/>
-        <w:bottom w:w="0" w:type="dxa"/>
-        <w:right w:w="108" w:type="dxa"/>
-      </w:tblCellMar>
-    </w:tblPr>
-  </w:style>
-  <w:style w:type="numbering" w:default="1" w:styleId="NoList">
-    <w:name w:val="No List"/>
-    <w:uiPriority w:val="99"/>
-    <w:semiHidden/>
-    <w:unhideWhenUsed/>
-  </w:style>
-  <w:style w:type="character" w:styleId="CommentReference">
-    <w:name w:val="annotation reference"/>
-    <w:basedOn w:val="DefaultParagraphFont"/>
-    <w:uiPriority w:val="99"/>
-    <w:rsid w:val="001E0182"/>
-    <w:rPr>
-      <w:sz w:val="16"/>
-      <w:szCs w:val="16"/>
-    </w:rPr>
-  </w:style>
-  <w:style w:type="paragraph" w:styleId="CommentText">
-    <w:name w:val="annotation text"/>
-    <w:basedOn w:val="Normal"/>
-    <w:link w:val="CommentTextChar"/>
-    <w:uiPriority w:val="99"/>
-    <w:rsid w:val="001E0182"/>
-    <w:rPr>
-      <w:sz w:val="20"/>
-      <w:szCs w:val="20"/>
-    </w:rPr>
-  </w:style>
-  <w:style w:type="character" w:customStyle="1" w:styleId="CommentTextChar">
-    <w:name w:val="Comment Text Char"/>
-    <w:basedOn w:val="DefaultParagraphFont"/>
-    <w:link w:val="CommentText"/>
-    <w:uiPriority w:val="99"/>
-    <w:rsid w:val="001E0182"/>
-    <w:rPr>
-      <w:rFonts w:ascii="Calibri" w:eastAsia="Calibri" w:hAnsi="Calibri" w:cs="Calibri"/>
-      <w:lang w:val="en-US" w:eastAsia="en-US"/>
-    </w:rPr>
-  </w:style>
-  <w:style w:type="paragraph" w:styleId="CommentSubject">
-    <w:name w:val="annotation subject"/>
-    <w:basedOn w:val="CommentText"/>
-    <w:next w:val="CommentText"/>
-    <w:link w:val="CommentSubjectChar"/>
-    <w:rsid w:val="001E0182"/>
-    <w:rPr>
-      <w:b/>
-      <w:bCs/>
-    </w:rPr>
-  </w:style>
-  <w:style w:type="character" w:customStyle="1" w:styleId="CommentSubjectChar">
-    <w:name w:val="Comment Subject Char"/>
-    <w:basedOn w:val="CommentTextChar"/>
-    <w:link w:val="CommentSubject"/>
-    <w:rsid w:val="001E0182"/>
-    <w:rPr>
-      <w:rFonts w:ascii="Calibri" w:eastAsia="Calibri" w:hAnsi="Calibri" w:cs="Calibri"/>
-      <w:b/>
-      <w:bCs/>
-      <w:lang w:val="en-US" w:eastAsia="en-US"/>
-    </w:rPr>
-  </w:style>
-  <w:style w:type="paragraph" w:styleId="BalloonText">
-    <w:name w:val="Balloon Text"/>
-    <w:basedOn w:val="Normal"/>
-    <w:link w:val="BalloonTextChar"/>
-    <w:rsid w:val="001E0182"/>
-    <w:rPr>
-      <w:rFonts w:ascii="Tahoma" w:hAnsi="Tahoma" w:cs="Tahoma"/>
-      <w:sz w:val="16"/>
-      <w:szCs w:val="16"/>
-    </w:rPr>
-  </w:style>
-  <w:style w:type="character" w:customStyle="1" w:styleId="BalloonTextChar">
-    <w:name w:val="Balloon Text Char"/>
-    <w:basedOn w:val="DefaultParagraphFont"/>
-    <w:link w:val="BalloonText"/>
-    <w:rsid w:val="001E0182"/>
-    <w:rPr>
-      <w:rFonts w:ascii="Tahoma" w:eastAsia="Calibri" w:hAnsi="Tahoma" w:cs="Tahoma"/>
-      <w:sz w:val="16"/>
-      <w:szCs w:val="16"/>
-      <w:lang w:val="en-US" w:eastAsia="en-US"/>
-    </w:rPr>
-  </w:style>
-  <w:style w:type="paragraph" w:styleId="ListParagraph">
-    <w:name w:val="List Paragraph"/>
-    <w:basedOn w:val="Normal"/>
-    <w:uiPriority w:val="34"/>
-    <w:qFormat/>
-    <w:rsid w:val="001E0182"/>
-    <w:pPr>
-      <w:ind w:left="720"/>
-      <w:contextualSpacing/>
-    </w:pPr>
-  </w:style>
-  <w:style w:type="paragraph" w:styleId="Header">
-    <w:name w:val="header"/>
-    <w:basedOn w:val="Normal"/>
-    <w:link w:val="HeaderChar"/>
-    <w:uiPriority w:val="99"/>
-    <w:rsid w:val="001E0182"/>
-    <w:pPr>
-      <w:tabs>
-        <w:tab w:val="center" w:pos="4536"/>
-        <w:tab w:val="right" w:pos="9072"/>
-      </w:tabs>
-    </w:pPr>
-  </w:style>
-  <w:style w:type="character" w:customStyle="1" w:styleId="HeaderChar">
-    <w:name w:val="Header Char"/>
-    <w:basedOn w:val="DefaultParagraphFont"/>
-    <w:link w:val="Header"/>
-    <w:uiPriority w:val="99"/>
-    <w:rsid w:val="001E0182"/>
-    <w:rPr>
-      <w:rFonts w:ascii="Calibri" w:eastAsia="Calibri" w:hAnsi="Calibri" w:cs="Calibri"/>
-      <w:sz w:val="24"/>
-      <w:szCs w:val="24"/>
-      <w:lang w:val="en-US" w:eastAsia="en-US"/>
-    </w:rPr>
-  </w:style>
-  <w:style w:type="paragraph" w:styleId="Footer">
-    <w:name w:val="footer"/>
-    <w:basedOn w:val="Normal"/>
-    <w:link w:val="FooterChar"/>
-    <w:rsid w:val="001E0182"/>
-    <w:pPr>
-      <w:tabs>
-        <w:tab w:val="center" w:pos="4536"/>
-        <w:tab w:val="right" w:pos="9072"/>
-      </w:tabs>
-    </w:pPr>
-  </w:style>
-  <w:style w:type="character" w:customStyle="1" w:styleId="FooterChar">
-    <w:name w:val="Footer Char"/>
-    <w:basedOn w:val="DefaultParagraphFont"/>
-    <w:link w:val="Footer"/>
-    <w:rsid w:val="001E0182"/>
-    <w:rPr>
-      <w:rFonts w:ascii="Calibri" w:eastAsia="Calibri" w:hAnsi="Calibri" w:cs="Calibri"/>
-      <w:sz w:val="24"/>
-      <w:szCs w:val="24"/>
-      <w:lang w:val="en-US" w:eastAsia="en-US"/>
-    </w:rPr>
-  </w:style>
-</w:styles>
-</file>
-
-<file path=word/stylesWithEffects.xml><?xml version="1.0" encoding="utf-8"?>
-<w:styles xmlns:wpc="http://schemas.microsoft.com/office/word/2010/wordprocessingCanvas" xmlns:mc="http://schemas.openxmlformats.org/markup-compatibility/2006" xmlns:o="urn:schemas-microsoft-com:office:office" xmlns:r="http://schemas.openxmlformats.org/officeDocument/2006/relationships" xmlns:m="http://schemas.openxmlformats.org/officeDocument/2006/math" xmlns:v="urn:schemas-microsoft-com:vml" xmlns:wp14="http://schemas.microsoft.com/office/word/2010/wordprocessingDrawing" xmlns:wp="http://schemas.openxmlformats.org/drawingml/2006/wordprocessingDrawing" xmlns:w10="urn:schemas-microsoft-com:office:word" xmlns:w="http://schemas.openxmlformats.org/wordprocessingml/2006/main" xmlns:w14="http://schemas.microsoft.com/office/word/2010/wordml" xmlns:wpg="http://schemas.microsoft.com/office/word/2010/wordprocessingGroup" xmlns:wpi="http://schemas.microsoft.com/office/word/2010/wordprocessingInk" xmlns:wne="http://schemas.microsoft.com/office/word/2006/wordml" xmlns:wps="http://schemas.microsoft.com/office/word/2010/wordprocessingShape" mc:Ignorable="w14 wp14">
-  <w:docDefaults>
-    <w:rPrDefault>
-      <w:rPr>
-        <w:rFonts w:ascii="Times New Roman" w:eastAsia="Times New Roman" w:hAnsi="Times New Roman" w:cs="Times New Roman"/>
-        <w:lang w:val="tr-TR" w:eastAsia="tr-TR" w:bidi="ar-SA"/>
-      </w:rPr>
-    </w:rPrDefault>
-    <w:pPrDefault/>
-  </w:docDefaults>
-  <w:latentStyles w:defLockedState="0" w:defUIPriority="0" w:defSemiHidden="0" w:defUnhideWhenUsed="0" w:defQFormat="0" w:count="267">
-    <w:lsdException w:name="Normal" w:qFormat="1"/>
-    <w:lsdException w:name="heading 1" w:qFormat="1"/>
-    <w:lsdException w:name="heading 2" w:semiHidden="1" w:unhideWhenUsed="1" w:qFormat="1"/>
-    <w:lsdException w:name="heading 3" w:semiHidden="1" w:unhideWhenUsed="1" w:qFormat="1"/>
-    <w:lsdException w:name="heading 4" w:semiHidden="1" w:unhideWhenUsed="1" w:qFormat="1"/>
-    <w:lsdException w:name="heading 5" w:semiHidden="1" w:unhideWhenUsed="1" w:qFormat="1"/>
-    <w:lsdException w:name="heading 6" w:semiHidden="1" w:unhideWhenUsed="1" w:qFormat="1"/>
-    <w:lsdException w:name="heading 7" w:semiHidden="1" w:unhideWhenUsed="1" w:qFormat="1"/>
-    <w:lsdException w:name="heading 8" w:semiHidden="1" w:unhideWhenUsed="1" w:qFormat="1"/>
-    <w:lsdException w:name="heading 9" w:semiHidden="1" w:unhideWhenUsed="1" w:qFormat="1"/>
-    <w:lsdException w:name="annotation text" w:uiPriority="99"/>
-    <w:lsdException w:name="header" w:uiPriority="99"/>
-    <w:lsdException w:name="caption" w:semiHidden="1" w:unhideWhenUsed="1" w:qFormat="1"/>
-    <w:lsdException w:name="annotation reference" w:uiPriority="99"/>
-    <w:lsdException w:name="Title" w:qFormat="1"/>
-    <w:lsdException w:name="Subtitle" w:qFormat="1"/>
-    <w:lsdException w:name="Strong" w:qFormat="1"/>
-    <w:lsdException w:name="Emphasis" w:qFormat="1"/>
-    <w:lsdException w:name="Placeholder Text" w:semiHidden="1" w:uiPriority="99"/>
-    <w:lsdException w:name="No Spacing" w:uiPriority="1" w:qFormat="1"/>
-    <w:lsdException w:name="Light Shading" w:uiPriority="60"/>
-    <w:lsdException w:name="Light List" w:uiPriority="61"/>
-    <w:lsdException w:name="Light Grid" w:uiPriority="62"/>
-    <w:lsdException w:name="Medium Shading 1" w:uiPriority="63"/>
-    <w:lsdException w:name="Medium Shading 2" w:uiPriority="64"/>
-    <w:lsdException w:name="Medium List 1" w:uiPriority="65"/>
-    <w:lsdException w:name="Medium List 2" w:uiPriority="66"/>
-    <w:lsdException w:name="Medium Grid 1" w:uiPriority="67"/>
-    <w:lsdException w:name="Medium Grid 2" w:uiPriority="68"/>
-    <w:lsdException w:name="Medium Grid 3" w:uiPriority="69"/>
-    <w:lsdException w:name="Dark List" w:uiPriority="70"/>
-    <w:lsdException w:name="Colorful Shading" w:uiPriority="71"/>
-    <w:lsdException w:name="Colorful List" w:uiPriority="72"/>
-    <w:lsdException w:name="Colorful Grid" w:uiPriority="73"/>
-    <w:lsdException w:name="Light Shading Accent 1" w:uiPriority="60"/>
-    <w:lsdException w:name="Light List Accent 1" w:uiPriority="61"/>
-    <w:lsdException w:name="Light Grid Accent 1" w:uiPriority="62"/>
-    <w:lsdException w:name="Medium Shading 1 Accent 1" w:uiPriority="63"/>
-    <w:lsdException w:name="Medium Shading 2 Accent 1" w:uiPriority="64"/>
-    <w:lsdException w:name="Medium List 1 Accent 1" w:uiPriority="65"/>
-    <w:lsdException w:name="Revision" w:semiHidden="1" w:uiPriority="99"/>
-    <w:lsdException w:name="List Paragraph" w:uiPriority="34" w:qFormat="1"/>
-    <w:lsdException w:name="Quote" w:uiPriority="29" w:qFormat="1"/>
-    <w:lsdException w:name="Intense Quote" w:uiPriority="30" w:qFormat="1"/>
-    <w:lsdException w:name="Medium List 2 Accent 1" w:uiPriority="66"/>
-    <w:lsdException w:name="Medium Grid 1 Accent 1" w:uiPriority="67"/>
-    <w:lsdException w:name="Medium Grid 2 Accent 1" w:uiPriority="68"/>
-    <w:lsdException w:name="Medium Grid 3 Accent 1" w:uiPriority="69"/>
-    <w:lsdException w:name="Dark List Accent 1" w:uiPriority="70"/>
-    <w:lsdException w:name="Colorful Shading Accent 1" w:uiPriority="71"/>
-    <w:lsdException w:name="Colorful List Accent 1" w:uiPriority="72"/>
-    <w:lsdException w:name="Colorful Grid Accent 1" w:uiPriority="73"/>
-    <w:lsdException w:name="Light Shading Accent 2" w:uiPriority="60"/>
-    <w:lsdException w:name="Light List Accent 2" w:uiPriority="61"/>
-    <w:lsdException w:name="Light Grid Accent 2" w:uiPriority="62"/>
-    <w:lsdException w:name="Medium Shading 1 Accent 2" w:uiPriority="63"/>
-    <w:lsdException w:name="Medium Shading 2 Accent 2" w:uiPriority="64"/>
-    <w:lsdException w:name="Medium List 1 Accent 2" w:uiPriority="65"/>
-    <w:lsdException w:name="Medium List 2 Accent 2" w:uiPriority="66"/>
-    <w:lsdException w:name="Medium Grid 1 Accent 2" w:uiPriority="67"/>
-    <w:lsdException w:name="Medium Grid 2 Accent 2" w:uiPriority="68"/>
-    <w:lsdException w:name="Medium Grid 3 Accent 2" w:uiPriority="69"/>
-    <w:lsdException w:name="Dark List Accent 2" w:uiPriority="70"/>
-    <w:lsdException w:name="Colorful Shading Accent 2" w:uiPriority="71"/>
-    <w:lsdException w:name="Colorful List Accent 2" w:uiPriority="72"/>
-    <w:lsdException w:name="Colorful Grid Accent 2" w:uiPriority="73"/>
-    <w:lsdException w:name="Light Shading Accent 3" w:uiPriority="60"/>
-    <w:lsdException w:name="Light List Accent 3" w:uiPriority="61"/>
-    <w:lsdException w:name="Light Grid Accent 3" w:uiPriority="62"/>
-    <w:lsdException w:name="Medium Shading 1 Accent 3" w:uiPriority="63"/>
-    <w:lsdException w:name="Medium Shading 2 Accent 3" w:uiPriority="64"/>
-    <w:lsdException w:name="Medium List 1 Accent 3" w:uiPriority="65"/>
-    <w:lsdException w:name="Medium List 2 Accent 3" w:uiPriority="66"/>
-    <w:lsdException w:name="Medium Grid 1 Accent 3" w:uiPriority="67"/>
-    <w:lsdException w:name="Medium Grid 2 Accent 3" w:uiPriority="68"/>
-    <w:lsdException w:name="Medium Grid 3 Accent 3" w:uiPriority="69"/>
-    <w:lsdException w:name="Dark List Accent 3" w:uiPriority="70"/>
-    <w:lsdException w:name="Colorful Shading Accent 3" w:uiPriority="71"/>
-    <w:lsdException w:name="Colorful List Accent 3" w:uiPriority="72"/>
-    <w:lsdException w:name="Colorful Grid Accent 3" w:uiPriority="73"/>
-    <w:lsdException w:name="Light Shading Accent 4" w:uiPriority="60"/>
-    <w:lsdException w:name="Light List Accent 4" w:uiPriority="61"/>
-    <w:lsdException w:name="Light Grid Accent 4" w:uiPriority="62"/>
-    <w:lsdException w:name="Medium Shading 1 Accent 4" w:uiPriority="63"/>
-    <w:lsdException w:name="Medium Shading 2 Accent 4" w:uiPriority="64"/>
-    <w:lsdException w:name="Medium List 1 Accent 4" w:uiPriority="65"/>
-    <w:lsdException w:name="Medium List 2 Accent 4" w:uiPriority="66"/>
-    <w:lsdException w:name="Medium Grid 1 Accent 4" w:uiPriority="67"/>
-    <w:lsdException w:name="Medium Grid 2 Accent 4" w:uiPriority="68"/>
-    <w:lsdException w:name="Medium Grid 3 Accent 4" w:uiPriority="69"/>
-    <w:lsdException w:name="Dark List Accent 4" w:uiPriority="70"/>
-    <w:lsdException w:name="Colorful Shading Accent 4" w:uiPriority="71"/>
-    <w:lsdException w:name="Colorful List Accent 4" w:uiPriority="72"/>
-    <w:lsdException w:name="Colorful Grid Accent 4" w:uiPriority="73"/>
-    <w:lsdException w:name="Light Shading Accent 5" w:uiPriority="60"/>
-    <w:lsdException w:name="Light List Accent 5" w:uiPriority="61"/>
-    <w:lsdException w:name="Light Grid Accent 5" w:uiPriority="62"/>
-    <w:lsdException w:name="Medium Shading 1 Accent 5" w:uiPriority="63"/>
-    <w:lsdException w:name="Medium Shading 2 Accent 5" w:uiPriority="64"/>
-    <w:lsdException w:name="Medium List 1 Accent 5" w:uiPriority="65"/>
-    <w:lsdException w:name="Medium List 2 Accent 5" w:uiPriority="66"/>
-    <w:lsdException w:name="Medium Grid 1 Accent 5" w:uiPriority="67"/>
-    <w:lsdException w:name="Medium Grid 2 Accent 5" w:uiPriority="68"/>
-    <w:lsdException w:name="Medium Grid 3 Accent 5" w:uiPriority="69"/>
-    <w:lsdException w:name="Dark List Accent 5" w:uiPriority="70"/>
-    <w:lsdException w:name="Colorful Shading Accent 5" w:uiPriority="71"/>
-    <w:lsdException w:name="Colorful List Accent 5" w:uiPriority="72"/>
-    <w:lsdException w:name="Colorful Grid Accent 5" w:uiPriority="73"/>
-    <w:lsdException w:name="Light Shading Accent 6" w:uiPriority="60"/>
-    <w:lsdException w:name="Light List Accent 6" w:uiPriority="61"/>
-    <w:lsdException w:name="Light Grid Accent 6" w:uiPriority="62"/>
-    <w:lsdException w:name="Medium Shading 1 Accent 6" w:uiPriority="63"/>
-    <w:lsdException w:name="Medium Shading 2 Accent 6" w:uiPriority="64"/>
-    <w:lsdException w:name="Medium List 1 Accent 6" w:uiPriority="65"/>
-    <w:lsdException w:name="Medium List 2 Accent 6" w:uiPriority="66"/>
-    <w:lsdException w:name="Medium Grid 1 Accent 6" w:uiPriority="67"/>
-    <w:lsdException w:name="Medium Grid 2 Accent 6" w:uiPriority="68"/>
-    <w:lsdException w:name="Medium Grid 3 Accent 6" w:uiPriority="69"/>
-    <w:lsdException w:name="Dark List Accent 6" w:uiPriority="70"/>
-    <w:lsdException w:name="Colorful Shading Accent 6" w:uiPriority="71"/>
-    <w:lsdException w:name="Colorful List Accent 6" w:uiPriority="72"/>
-    <w:lsdException w:name="Colorful Grid Accent 6" w:uiPriority="73"/>
-    <w:lsdException w:name="Subtle Emphasis" w:uiPriority="19" w:qFormat="1"/>
-    <w:lsdException w:name="Intense Emphasis" w:uiPriority="21" w:qFormat="1"/>
-    <w:lsdException w:name="Subtle Reference" w:uiPriority="31" w:qFormat="1"/>
-    <w:lsdException w:name="Intense Reference" w:uiPriority="32" w:qFormat="1"/>
-    <w:lsdException w:name="Book Title" w:uiPriority="33" w:qFormat="1"/>
-    <w:lsdException w:name="Bibliography" w:semiHidden="1" w:uiPriority="37" w:unhideWhenUsed="1"/>
-    <w:lsdException w:name="TOC Heading" w:semiHidden="1" w:uiPriority="39" w:unhideWhenUsed="1" w:qFormat="1"/>
+    <w:lsdException w:name="Plain Table 1" w:uiPriority="41"/>
+    <w:lsdException w:name="Plain Table 2" w:uiPriority="42"/>
+    <w:lsdException w:name="Plain Table 3" w:uiPriority="43"/>
+    <w:lsdException w:name="Plain Table 4" w:uiPriority="44"/>
+    <w:lsdException w:name="Plain Table 5" w:uiPriority="45"/>
+    <w:lsdException w:name="Grid Table Light" w:uiPriority="40"/>
+    <w:lsdException w:name="Grid Table 1 Light" w:uiPriority="46"/>
+    <w:lsdException w:name="Grid Table 2" w:uiPriority="47"/>
+    <w:lsdException w:name="Grid Table 3" w:uiPriority="48"/>
+    <w:lsdException w:name="Grid Table 4" w:uiPriority="49"/>
+    <w:lsdException w:name="Grid Table 5 Dark" w:uiPriority="50"/>
+    <w:lsdException w:name="Grid Table 6 Colorful" w:uiPriority="51"/>
+    <w:lsdException w:name="Grid Table 7 Colorful" w:uiPriority="52"/>
+    <w:lsdException w:name="Grid Table 1 Light Accent 1" w:uiPriority="46"/>
+    <w:lsdException w:name="Grid Table 2 Accent 1" w:uiPriority="47"/>
+    <w:lsdException w:name="Grid Table 3 Accent 1" w:uiPriority="48"/>
+    <w:lsdException w:name="Grid Table 4 Accent 1" w:uiPriority="49"/>
+    <w:lsdException w:name="Grid Table 5 Dark Accent 1" w:uiPriority="50"/>
+    <w:lsdException w:name="Grid Table 6 Colorful Accent 1" w:uiPriority="51"/>
+    <w:lsdException w:name="Grid Table 7 Colorful Accent 1" w:uiPriority="52"/>
+    <w:lsdException w:name="Grid Table 1 Light Accent 2" w:uiPriority="46"/>
+    <w:lsdException w:name="Grid Table 2 Accent 2" w:uiPriority="47"/>
+    <w:lsdException w:name="Grid Table 3 Accent 2" w:uiPriority="48"/>
+    <w:lsdException w:name="Grid Table 4 Accent 2" w:uiPriority="49"/>
+    <w:lsdException w:name="Grid Table 5 Dark Accent 2" w:uiPriority="50"/>
+    <w:lsdException w:name="Grid Table 6 Colorful Accent 2" w:uiPriority="51"/>
+    <w:lsdException w:name="Grid Table 7 Colorful Accent 2" w:uiPriority="52"/>
+    <w:lsdException w:name="Grid Table 1 Light Accent 3" w:uiPriority="46"/>
+    <w:lsdException w:name="Grid Table 2 Accent 3" w:uiPriority="47"/>
+    <w:lsdException w:name="Grid Table 3 Accent 3" w:uiPriority="48"/>
+    <w:lsdException w:name="Grid Table 4 Accent 3" w:uiPriority="49"/>
+    <w:lsdException w:name="Grid Table 5 Dark Accent 3" w:uiPriority="50"/>
+    <w:lsdException w:name="Grid Table 6 Colorful Accent 3" w:uiPriority="51"/>
+    <w:lsdException w:name="Grid Table 7 Colorful Accent 3" w:uiPriority="52"/>
+    <w:lsdException w:name="Grid Table 1 Light Accent 4" w:uiPriority="46"/>
+    <w:lsdException w:name="Grid Table 2 Accent 4" w:uiPriority="47"/>
+    <w:lsdException w:name="Grid Table 3 Accent 4" w:uiPriority="48"/>
+    <w:lsdException w:name="Grid Table 4 Accent 4" w:uiPriority="49"/>
+    <w:lsdException w:name="Grid Table 5 Dark Accent 4" w:uiPriority="50"/>
+    <w:lsdException w:name="Grid Table 6 Colorful Accent 4" w:uiPriority="51"/>
+    <w:lsdException w:name="Grid Table 7 Colorful Accent 4" w:uiPriority="52"/>
+    <w:lsdException w:name="Grid Table 1 Light Accent 5" w:uiPriority="46"/>
+    <w:lsdException w:name="Grid Table 2 Accent 5" w:uiPriority="47"/>
+    <w:lsdException w:name="Grid Table 3 Accent 5" w:uiPriority="48"/>
+    <w:lsdException w:name="Grid Table 4 Accent 5" w:uiPriority="49"/>
+    <w:lsdException w:name="Grid Table 5 Dark Accent 5" w:uiPriority="50"/>
+    <w:lsdException w:name="Grid Table 6 Colorful Accent 5" w:uiPriority="51"/>
+    <w:lsdException w:name="Grid Table 7 Colorful Accent 5" w:uiPriority="52"/>
+    <w:lsdException w:name="Grid Table 1 Light Accent 6" w:uiPriority="46"/>
+    <w:lsdException w:name="Grid Table 2 Accent 6" w:uiPriority="47"/>
+    <w:lsdException w:name="Grid Table 3 Accent 6" w:uiPriority="48"/>
+    <w:lsdException w:name="Grid Table 4 Accent 6" w:uiPriority="49"/>
+    <w:lsdException w:name="Grid Table 5 Dark Accent 6" w:uiPriority="50"/>
+    <w:lsdException w:name="Grid Table 6 Colorful Accent 6" w:uiPriority="51"/>
+    <w:lsdException w:name="Grid Table 7 Colorful Accent 6" w:uiPriority="52"/>
+    <w:lsdException w:name="List Table 1 Light" w:uiPriority="46"/>
+    <w:lsdException w:name="List Table 2" w:uiPriority="47"/>
+    <w:lsdException w:name="List Table 3" w:uiPriority="48"/>
+    <w:lsdException w:name="List Table 4" w:uiPriority="49"/>
+    <w:lsdException w:name="List Table 5 Dark" w:uiPriority="50"/>
+    <w:lsdException w:name="List Table 6 Colorful" w:uiPriority="51"/>
+    <w:lsdException w:name="List Table 7 Colorful" w:uiPriority="52"/>
+    <w:lsdException w:name="List Table 1 Light Accent 1" w:uiPriority="46"/>
+    <w:lsdException w:name="List Table 2 Accent 1" w:uiPriority="47"/>
+    <w:lsdException w:name="List Table 3 Accent 1" w:uiPriority="48"/>
+    <w:lsdException w:name="List Table 4 Accent 1" w:uiPriority="49"/>
+    <w:lsdException w:name="List Table 5 Dark Accent 1" w:uiPriority="50"/>
+    <w:lsdException w:name="List Table 6 Colorful Accent 1" w:uiPriority="51"/>
+    <w:lsdException w:name="List Table 7 Colorful Accent 1" w:uiPriority="52"/>
+    <w:lsdException w:name="List Table 1 Light Accent 2" w:uiPriority="46"/>
+    <w:lsdException w:name="List Table 2 Accent 2" w:uiPriority="47"/>
+    <w:lsdException w:name="List Table 3 Accent 2" w:uiPriority="48"/>
+    <w:lsdException w:name="List Table 4 Accent 2" w:uiPriority="49"/>
+    <w:lsdException w:name="List Table 5 Dark Accent 2" w:uiPriority="50"/>
+    <w:lsdException w:name="List Table 6 Colorful Accent 2" w:uiPriority="51"/>
+    <w:lsdException w:name="List Table 7 Colorful Accent 2" w:uiPriority="52"/>
+    <w:lsdException w:name="List Table 1 Light Accent 3" w:uiPriority="46"/>
+    <w:lsdException w:name="List Table 2 Accent 3" w:uiPriority="47"/>
+    <w:lsdException w:name="List Table 3 Accent 3" w:uiPriority="48"/>
+    <w:lsdException w:name="List Table 4 Accent 3" w:uiPriority="49"/>
+    <w:lsdException w:name="List Table 5 Dark Accent 3" w:uiPriority="50"/>
+    <w:lsdException w:name="List Table 6 Colorful Accent 3" w:uiPriority="51"/>
+    <w:lsdException w:name="List Table 7 Colorful Accent 3" w:uiPriority="52"/>
+    <w:lsdException w:name="List Table 1 Light Accent 4" w:uiPriority="46"/>
+    <w:lsdException w:name="List Table 2 Accent 4" w:uiPriority="47"/>
+    <w:lsdException w:name="List Table 3 Accent 4" w:uiPriority="48"/>
+    <w:lsdException w:name="List Table 4 Accent 4" w:uiPriority="49"/>
+    <w:lsdException w:name="List Table 5 Dark Accent 4" w:uiPriority="50"/>
+    <w:lsdException w:name="List Table 6 Colorful Accent 4" w:uiPriority="51"/>
+    <w:lsdException w:name="List Table 7 Colorful Accent 4" w:uiPriority="52"/>
+    <w:lsdException w:name="List Table 1 Light Accent 5" w:uiPriority="46"/>
+    <w:lsdException w:name="List Table 2 Accent 5" w:uiPriority="47"/>
+    <w:lsdException w:name="List Table 3 Accent 5" w:uiPriority="48"/>
+    <w:lsdException w:name="List Table 4 Accent 5" w:uiPriority="49"/>
+    <w:lsdException w:name="List Table 5 Dark Accent 5" w:uiPriority="50"/>
+    <w:lsdException w:name="List Table 6 Colorful Accent 5" w:uiPriority="51"/>
+    <w:lsdException w:name="List Table 7 Colorful Accent 5" w:uiPriority="52"/>
+    <w:lsdException w:name="List Table 1 Light Accent 6" w:uiPriority="46"/>
+    <w:lsdException w:name="List Table 2 Accent 6" w:uiPriority="47"/>
+    <w:lsdException w:name="List Table 3 Accent 6" w:uiPriority="48"/>
+    <w:lsdException w:name="List Table 4 Accent 6" w:uiPriority="49"/>
+    <w:lsdException w:name="List Table 5 Dark Accent 6" w:uiPriority="50"/>
+    <w:lsdException w:name="List Table 6 Colorful Accent 6" w:uiPriority="51"/>
+    <w:lsdException w:name="List Table 7 Colorful Accent 6" w:uiPriority="52"/>
+    <w:lsdException w:name="Mention" w:semiHidden="1" w:uiPriority="99" w:unhideWhenUsed="1"/>
+    <w:lsdException w:name="Smart Hyperlink" w:semiHidden="1" w:uiPriority="99" w:unhideWhenUsed="1"/>
+    <w:lsdException w:name="Hashtag" w:semiHidden="1" w:uiPriority="99" w:unhideWhenUsed="1"/>
+    <w:lsdException w:name="Unresolved Mention" w:semiHidden="1" w:uiPriority="99" w:unhideWhenUsed="1"/>
+    <w:lsdException w:name="Smart Link" w:semiHidden="1" w:uiPriority="99" w:unhideWhenUsed="1"/>
   </w:latentStyles>
   <w:style w:type="paragraph" w:default="1" w:styleId="Normal">
     <w:name w:val="Normal"/>

</xml_diff>